<commit_message>
Add github URLs to final report doc for assignment marker to access simulation files easily
</commit_message>
<xml_diff>
--- a/Assignment2/Assignment2.docx
+++ b/Assignment2/Assignment2.docx
@@ -591,37 +591,8 @@
         <w:rPr>
           <w:rFonts w:ascii="Sofia Pro Light" w:eastAsia="Calibri" w:hAnsi="Sofia Pro Light" w:cs="Calibri"/>
         </w:rPr>
-        <w:t xml:space="preserve">The figure above </w:t>
-      </w:r>
-      <w:r>
-        <w:rPr>
-          <w:rFonts w:ascii="Sofia Pro Light" w:eastAsia="Calibri" w:hAnsi="Sofia Pro Light" w:cs="Calibri"/>
-        </w:rPr>
-        <w:t>demonstrates</w:t>
-      </w:r>
-      <w:r>
-        <w:rPr>
-          <w:rFonts w:ascii="Sofia Pro Light" w:eastAsia="Calibri" w:hAnsi="Sofia Pro Light" w:cs="Calibri"/>
-        </w:rPr>
-        <w:t xml:space="preserve"> that the switching power regulator can provide a stable 12V DC output </w:t>
-      </w:r>
-      <w:r>
-        <w:rPr>
-          <w:rFonts w:ascii="Sofia Pro Light" w:eastAsia="Calibri" w:hAnsi="Sofia Pro Light" w:cs="Calibri"/>
-        </w:rPr>
-        <w:t xml:space="preserve">when the </w:t>
-      </w:r>
-      <w:r>
-        <w:rPr>
-          <w:rFonts w:ascii="Sofia Pro Light" w:eastAsia="Calibri" w:hAnsi="Sofia Pro Light" w:cs="Calibri"/>
-        </w:rPr>
-        <w:t>input voltage</w:t>
-      </w:r>
-      <w:r>
-        <w:rPr>
-          <w:rFonts w:ascii="Sofia Pro Light" w:eastAsia="Calibri" w:hAnsi="Sofia Pro Light" w:cs="Calibri"/>
-        </w:rPr>
-        <w:t xml:space="preserve"> exceeds the predicted </w:t>
+        <w:lastRenderedPageBreak/>
+        <w:t xml:space="preserve">The figure above demonstrates that the switching power regulator can provide a stable 12V DC output when the input voltage exceeds the predicted </w:t>
       </w:r>
       <w:r>
         <w:rPr>
@@ -1726,6 +1697,7 @@
           <w:iCs/>
           <w:noProof/>
         </w:rPr>
+        <w:lastRenderedPageBreak/>
         <w:drawing>
           <wp:inline distT="0" distB="0" distL="0" distR="0" wp14:anchorId="170F5533" wp14:editId="2E0237E9">
             <wp:extent cx="5934710" cy="3592195"/>
@@ -1967,6 +1939,7 @@
           <w:rFonts w:ascii="Sofia Pro Light" w:hAnsi="Sofia Pro Light"/>
           <w:noProof/>
         </w:rPr>
+        <w:lastRenderedPageBreak/>
         <w:drawing>
           <wp:inline distT="0" distB="0" distL="0" distR="0" wp14:anchorId="37F10AB8" wp14:editId="38EB6CE9">
             <wp:extent cx="5700255" cy="3435985"/>
@@ -2150,6 +2123,7 @@
         </w:rPr>
         <w:t xml:space="preserve"> </w:t>
       </w:r>
+      <w:proofErr w:type="spellStart"/>
       <w:proofErr w:type="gramStart"/>
       <w:r>
         <w:rPr>
@@ -2157,7 +2131,16 @@
           <w:color w:val="000000" w:themeColor="text1"/>
           <w:lang w:val="en-ZA"/>
         </w:rPr>
-        <w:t>Vout(</w:t>
+        <w:t>Vout</w:t>
+      </w:r>
+      <w:proofErr w:type="spellEnd"/>
+      <w:r>
+        <w:rPr>
+          <w:rFonts w:ascii="Sofia Pro Light" w:eastAsia="Calibri" w:hAnsi="Sofia Pro Light" w:cs="Calibri"/>
+          <w:color w:val="000000" w:themeColor="text1"/>
+          <w:lang w:val="en-ZA"/>
+        </w:rPr>
+        <w:t>(</w:t>
       </w:r>
       <w:proofErr w:type="gramEnd"/>
       <w:r>
@@ -2202,7 +2185,6 @@
           <w:rFonts w:ascii="Sofia Pro Light" w:hAnsi="Sofia Pro Light"/>
           <w:noProof/>
         </w:rPr>
-        <w:lastRenderedPageBreak/>
         <w:drawing>
           <wp:inline distT="0" distB="0" distL="0" distR="0" wp14:anchorId="2B538FEB" wp14:editId="25BEE7D7">
             <wp:extent cx="5173133" cy="3118802"/>
@@ -3250,7 +3232,6 @@
           <w:color w:val="000000" w:themeColor="text1"/>
           <w:lang w:eastAsia="en-US"/>
         </w:rPr>
-        <w:lastRenderedPageBreak/>
         <w:t xml:space="preserve">The three </w:t>
       </w:r>
       <w:r>
@@ -4225,7 +4206,6 @@
           <w:u w:val="single"/>
           <w:lang w:val="en-ZA"/>
         </w:rPr>
-        <w:lastRenderedPageBreak/>
         <w:t>Figure 3.1.</w:t>
       </w:r>
       <w:r>
@@ -4560,6 +4540,7 @@
           <w:rFonts w:ascii="Sofia Pro Light" w:hAnsi="Sofia Pro Light"/>
           <w:noProof/>
         </w:rPr>
+        <w:lastRenderedPageBreak/>
         <w:drawing>
           <wp:inline distT="0" distB="0" distL="0" distR="0" wp14:anchorId="306FB598" wp14:editId="5ABA0A5C">
             <wp:extent cx="5944236" cy="3584575"/>
@@ -5030,7 +5011,18 @@
           <w:szCs w:val="24"/>
           <w:lang w:val="en-ZA"/>
         </w:rPr>
-        <w:t xml:space="preserve"> LTSpi</w:t>
+        <w:t xml:space="preserve"> </w:t>
+      </w:r>
+      <w:proofErr w:type="spellStart"/>
+      <w:r>
+        <w:rPr>
+          <w:rFonts w:ascii="Sofia Pro Light" w:eastAsia="Calibri" w:hAnsi="Sofia Pro Light" w:cs="Calibri"/>
+          <w:color w:val="000000" w:themeColor="text1"/>
+          <w:sz w:val="24"/>
+          <w:szCs w:val="24"/>
+          <w:lang w:val="en-ZA"/>
+        </w:rPr>
+        <w:t>LTSpi</w:t>
       </w:r>
       <w:r>
         <w:rPr>
@@ -5052,6 +5044,7 @@
         </w:rPr>
         <w:t>e</w:t>
       </w:r>
+      <w:proofErr w:type="spellEnd"/>
       <w:r>
         <w:rPr>
           <w:rFonts w:ascii="Sofia Pro Light" w:eastAsia="Calibri" w:hAnsi="Sofia Pro Light" w:cs="Calibri"/>
@@ -5927,25 +5920,93 @@
         </w:rPr>
         <w:t xml:space="preserve">designed with a 5V </w:t>
       </w:r>
-      <w:r>
-        <w:rPr>
-          <w:rFonts w:ascii="Sofia Pro Light" w:eastAsia="Calibri" w:hAnsi="Sofia Pro Light" w:cs="Calibri"/>
-          <w:color w:val="000000" w:themeColor="text1"/>
-          <w:sz w:val="24"/>
-          <w:szCs w:val="24"/>
-          <w:lang w:val="en-ZA"/>
-        </w:rPr>
-        <w:t>Vcc and 0V Vss</w:t>
-      </w:r>
-      <w:r>
-        <w:rPr>
-          <w:rFonts w:ascii="Sofia Pro Light" w:eastAsia="Calibri" w:hAnsi="Sofia Pro Light" w:cs="Calibri"/>
-          <w:color w:val="000000" w:themeColor="text1"/>
-          <w:sz w:val="24"/>
-          <w:szCs w:val="24"/>
-          <w:lang w:val="en-ZA"/>
-        </w:rPr>
-        <w:t>, wherein the Vcc and Vss values had to be swopped</w:t>
+      <w:proofErr w:type="spellStart"/>
+      <w:r>
+        <w:rPr>
+          <w:rFonts w:ascii="Sofia Pro Light" w:eastAsia="Calibri" w:hAnsi="Sofia Pro Light" w:cs="Calibri"/>
+          <w:color w:val="000000" w:themeColor="text1"/>
+          <w:sz w:val="24"/>
+          <w:szCs w:val="24"/>
+          <w:lang w:val="en-ZA"/>
+        </w:rPr>
+        <w:t>Vcc</w:t>
+      </w:r>
+      <w:proofErr w:type="spellEnd"/>
+      <w:r>
+        <w:rPr>
+          <w:rFonts w:ascii="Sofia Pro Light" w:eastAsia="Calibri" w:hAnsi="Sofia Pro Light" w:cs="Calibri"/>
+          <w:color w:val="000000" w:themeColor="text1"/>
+          <w:sz w:val="24"/>
+          <w:szCs w:val="24"/>
+          <w:lang w:val="en-ZA"/>
+        </w:rPr>
+        <w:t xml:space="preserve"> and 0V </w:t>
+      </w:r>
+      <w:proofErr w:type="spellStart"/>
+      <w:r>
+        <w:rPr>
+          <w:rFonts w:ascii="Sofia Pro Light" w:eastAsia="Calibri" w:hAnsi="Sofia Pro Light" w:cs="Calibri"/>
+          <w:color w:val="000000" w:themeColor="text1"/>
+          <w:sz w:val="24"/>
+          <w:szCs w:val="24"/>
+          <w:lang w:val="en-ZA"/>
+        </w:rPr>
+        <w:t>Vss</w:t>
+      </w:r>
+      <w:proofErr w:type="spellEnd"/>
+      <w:r>
+        <w:rPr>
+          <w:rFonts w:ascii="Sofia Pro Light" w:eastAsia="Calibri" w:hAnsi="Sofia Pro Light" w:cs="Calibri"/>
+          <w:color w:val="000000" w:themeColor="text1"/>
+          <w:sz w:val="24"/>
+          <w:szCs w:val="24"/>
+          <w:lang w:val="en-ZA"/>
+        </w:rPr>
+        <w:t xml:space="preserve">, wherein the </w:t>
+      </w:r>
+      <w:proofErr w:type="spellStart"/>
+      <w:r>
+        <w:rPr>
+          <w:rFonts w:ascii="Sofia Pro Light" w:eastAsia="Calibri" w:hAnsi="Sofia Pro Light" w:cs="Calibri"/>
+          <w:color w:val="000000" w:themeColor="text1"/>
+          <w:sz w:val="24"/>
+          <w:szCs w:val="24"/>
+          <w:lang w:val="en-ZA"/>
+        </w:rPr>
+        <w:t>Vcc</w:t>
+      </w:r>
+      <w:proofErr w:type="spellEnd"/>
+      <w:r>
+        <w:rPr>
+          <w:rFonts w:ascii="Sofia Pro Light" w:eastAsia="Calibri" w:hAnsi="Sofia Pro Light" w:cs="Calibri"/>
+          <w:color w:val="000000" w:themeColor="text1"/>
+          <w:sz w:val="24"/>
+          <w:szCs w:val="24"/>
+          <w:lang w:val="en-ZA"/>
+        </w:rPr>
+        <w:t xml:space="preserve"> and </w:t>
+      </w:r>
+      <w:proofErr w:type="spellStart"/>
+      <w:r>
+        <w:rPr>
+          <w:rFonts w:ascii="Sofia Pro Light" w:eastAsia="Calibri" w:hAnsi="Sofia Pro Light" w:cs="Calibri"/>
+          <w:color w:val="000000" w:themeColor="text1"/>
+          <w:sz w:val="24"/>
+          <w:szCs w:val="24"/>
+          <w:lang w:val="en-ZA"/>
+        </w:rPr>
+        <w:t>Vss</w:t>
+      </w:r>
+      <w:proofErr w:type="spellEnd"/>
+      <w:r>
+        <w:rPr>
+          <w:rFonts w:ascii="Sofia Pro Light" w:eastAsia="Calibri" w:hAnsi="Sofia Pro Light" w:cs="Calibri"/>
+          <w:color w:val="000000" w:themeColor="text1"/>
+          <w:sz w:val="24"/>
+          <w:szCs w:val="24"/>
+          <w:lang w:val="en-ZA"/>
+        </w:rPr>
+        <w:t xml:space="preserve"> values had to be swopped</w:t>
       </w:r>
       <w:r>
         <w:rPr>
@@ -6005,12 +6066,6 @@
     <w:p>
       <w:pPr>
         <w:spacing w:before="240" w:after="0" w:line="276" w:lineRule="auto"/>
-        <w:rPr>
-          <w:rFonts w:ascii="Sofia Pro Light" w:eastAsia="Calibri" w:hAnsi="Sofia Pro Light" w:cs="Calibri"/>
-          <w:color w:val="000000" w:themeColor="text1"/>
-        </w:rPr>
-      </w:pPr>
-      <w:r>
         <w:rPr>
           <w:rFonts w:ascii="Sofia Pro Light" w:eastAsia="Arial" w:hAnsi="Sofia Pro Light" w:cs="Arial"/>
           <w:sz w:val="40"/>
@@ -6018,8 +6073,7 @@
           <w:u w:val="single"/>
           <w:lang w:val="en-ZA" w:eastAsia="ja-JP"/>
         </w:rPr>
-        <w:t xml:space="preserve">Q5 </w:t>
-      </w:r>
+      </w:pPr>
       <w:r>
         <w:rPr>
           <w:rFonts w:ascii="Sofia Pro Light" w:eastAsia="Arial" w:hAnsi="Sofia Pro Light" w:cs="Arial"/>
@@ -6028,11 +6082,140 @@
           <w:u w:val="single"/>
           <w:lang w:val="en-ZA" w:eastAsia="ja-JP"/>
         </w:rPr>
+        <w:t xml:space="preserve">Q5 </w:t>
+      </w:r>
+      <w:r>
+        <w:rPr>
+          <w:rFonts w:ascii="Sofia Pro Light" w:eastAsia="Arial" w:hAnsi="Sofia Pro Light" w:cs="Arial"/>
+          <w:sz w:val="40"/>
+          <w:szCs w:val="40"/>
+          <w:u w:val="single"/>
+          <w:lang w:val="en-ZA" w:eastAsia="ja-JP"/>
+        </w:rPr>
         <w:t>Simulation Files Access</w:t>
       </w:r>
     </w:p>
+    <w:p>
+      <w:pPr>
+        <w:spacing w:before="240" w:after="0" w:line="276" w:lineRule="auto"/>
+        <w:rPr>
+          <w:rFonts w:ascii="Sofia Pro Light" w:eastAsia="Calibri" w:hAnsi="Sofia Pro Light" w:cs="Calibri"/>
+          <w:color w:val="000000" w:themeColor="text1"/>
+        </w:rPr>
+      </w:pPr>
+      <w:r>
+        <w:rPr>
+          <w:rFonts w:ascii="Sofia Pro Light" w:eastAsia="Calibri" w:hAnsi="Sofia Pro Light" w:cs="Calibri"/>
+          <w:color w:val="000000" w:themeColor="text1"/>
+        </w:rPr>
+        <w:t xml:space="preserve">Access </w:t>
+      </w:r>
+      <w:r>
+        <w:rPr>
+          <w:rFonts w:ascii="Sofia Pro Light" w:eastAsia="Calibri" w:hAnsi="Sofia Pro Light" w:cs="Calibri"/>
+          <w:color w:val="000000" w:themeColor="text1"/>
+        </w:rPr>
+        <w:t>all</w:t>
+      </w:r>
+      <w:r>
+        <w:rPr>
+          <w:rFonts w:ascii="Sofia Pro Light" w:eastAsia="Calibri" w:hAnsi="Sofia Pro Light" w:cs="Calibri"/>
+          <w:color w:val="000000" w:themeColor="text1"/>
+        </w:rPr>
+        <w:t xml:space="preserve"> our Assignment 2 resources via:</w:t>
+      </w:r>
+    </w:p>
+    <w:p>
+      <w:pPr>
+        <w:spacing w:before="240" w:after="0" w:line="276" w:lineRule="auto"/>
+        <w:rPr>
+          <w:rFonts w:ascii="Sofia Pro Light" w:eastAsia="Calibri" w:hAnsi="Sofia Pro Light" w:cs="Calibri"/>
+          <w:color w:val="000000" w:themeColor="text1"/>
+        </w:rPr>
+      </w:pPr>
+      <w:hyperlink r:id="rId24" w:history="1">
+        <w:r>
+          <w:rPr>
+            <w:rStyle w:val="Hyperlink"/>
+            <w:rFonts w:ascii="Sofia Pro Light" w:eastAsia="Calibri" w:hAnsi="Sofia Pro Light" w:cs="Calibri"/>
+          </w:rPr>
+          <w:t>https://github.com/ryxcam002/IrrigationPiHat/tree/m</w:t>
+        </w:r>
+        <w:r>
+          <w:rPr>
+            <w:rStyle w:val="Hyperlink"/>
+            <w:rFonts w:ascii="Sofia Pro Light" w:eastAsia="Calibri" w:hAnsi="Sofia Pro Light" w:cs="Calibri"/>
+          </w:rPr>
+          <w:t>a</w:t>
+        </w:r>
+        <w:r>
+          <w:rPr>
+            <w:rStyle w:val="Hyperlink"/>
+            <w:rFonts w:ascii="Sofia Pro Light" w:eastAsia="Calibri" w:hAnsi="Sofia Pro Light" w:cs="Calibri"/>
+          </w:rPr>
+          <w:t>ster/Assignment2</w:t>
+        </w:r>
+      </w:hyperlink>
+    </w:p>
+    <w:p>
+      <w:pPr>
+        <w:spacing w:before="240" w:after="0" w:line="276" w:lineRule="auto"/>
+        <w:rPr>
+          <w:rFonts w:ascii="Sofia Pro Light" w:eastAsia="Calibri" w:hAnsi="Sofia Pro Light" w:cs="Calibri"/>
+          <w:color w:val="000000" w:themeColor="text1"/>
+        </w:rPr>
+      </w:pPr>
+      <w:r>
+        <w:rPr>
+          <w:rFonts w:ascii="Sofia Pro Light" w:eastAsia="Calibri" w:hAnsi="Sofia Pro Light" w:cs="Calibri"/>
+          <w:color w:val="000000" w:themeColor="text1"/>
+        </w:rPr>
+        <w:t>All o</w:t>
+      </w:r>
+      <w:r>
+        <w:rPr>
+          <w:rFonts w:ascii="Sofia Pro Light" w:eastAsia="Calibri" w:hAnsi="Sofia Pro Light" w:cs="Calibri"/>
+          <w:color w:val="000000" w:themeColor="text1"/>
+        </w:rPr>
+        <w:t xml:space="preserve">ther project files </w:t>
+      </w:r>
+      <w:r>
+        <w:rPr>
+          <w:rFonts w:ascii="Sofia Pro Light" w:eastAsia="Calibri" w:hAnsi="Sofia Pro Light" w:cs="Calibri"/>
+          <w:color w:val="000000" w:themeColor="text1"/>
+        </w:rPr>
+        <w:t>generated so far can be found at the root of the master branch:</w:t>
+      </w:r>
+    </w:p>
+    <w:p>
+      <w:pPr>
+        <w:spacing w:before="240" w:after="0" w:line="276" w:lineRule="auto"/>
+        <w:rPr>
+          <w:rFonts w:ascii="Sofia Pro Light" w:eastAsia="Calibri" w:hAnsi="Sofia Pro Light" w:cs="Calibri"/>
+          <w:color w:val="000000" w:themeColor="text1"/>
+        </w:rPr>
+      </w:pPr>
+      <w:hyperlink r:id="rId25" w:history="1">
+        <w:r>
+          <w:rPr>
+            <w:rStyle w:val="Hyperlink"/>
+            <w:rFonts w:ascii="Sofia Pro Light" w:eastAsia="Calibri" w:hAnsi="Sofia Pro Light" w:cs="Calibri"/>
+          </w:rPr>
+          <w:t>https://github.com/ryxcam002/IrrigationPiHat</w:t>
+        </w:r>
+      </w:hyperlink>
+    </w:p>
+    <w:p>
+      <w:pPr>
+        <w:spacing w:before="240" w:after="0" w:line="276" w:lineRule="auto"/>
+        <w:rPr>
+          <w:rFonts w:ascii="Sofia Pro Light" w:eastAsia="Calibri" w:hAnsi="Sofia Pro Light" w:cs="Calibri"/>
+          <w:color w:val="000000" w:themeColor="text1"/>
+        </w:rPr>
+      </w:pPr>
+    </w:p>
     <w:sectPr>
-      <w:headerReference w:type="default" r:id="rId24"/>
+      <w:headerReference w:type="default" r:id="rId26"/>
       <w:pgSz w:w="12240" w:h="15840"/>
       <w:pgMar w:top="720" w:right="720" w:bottom="720" w:left="720" w:header="720" w:footer="720" w:gutter="0"/>
       <w:cols w:space="720"/>
@@ -6113,6 +6296,7 @@
         <w:dataBinding w:prefixMappings="xmlns:ns0='http://schemas.openxmlformats.org/package/2006/metadata/core-properties' xmlns:ns1='http://purl.org/dc/elements/1.1/'" w:xpath="/ns0:coreProperties[1]/ns1:title[1]" w:storeItemID="{6C3C8BC8-F283-45AE-878A-BAB7291924A1}"/>
         <w:text/>
       </w:sdtPr>
+      <w:sdtEndPr/>
       <w:sdtContent>
         <w:r>
           <w:rPr>
@@ -6176,6 +6360,7 @@
           <w:calendar w:val="gregorian"/>
         </w:date>
       </w:sdtPr>
+      <w:sdtEndPr/>
       <w:sdtContent>
         <w:r>
           <w:rPr>
@@ -7551,7 +7736,6 @@
   <w:style w:type="character" w:default="1" w:styleId="DefaultParagraphFont">
     <w:name w:val="Default Paragraph Font"/>
     <w:uiPriority w:val="1"/>
-    <w:semiHidden/>
     <w:unhideWhenUsed/>
   </w:style>
   <w:style w:type="table" w:default="1" w:styleId="TableNormal">
@@ -7710,6 +7894,18 @@
       <w:shd w:val="clear" w:color="auto" w:fill="E1DFDD"/>
     </w:rPr>
   </w:style>
+  <w:style w:type="character" w:styleId="FollowedHyperlink">
+    <w:name w:val="FollowedHyperlink"/>
+    <w:basedOn w:val="DefaultParagraphFont"/>
+    <w:uiPriority w:val="99"/>
+    <w:semiHidden/>
+    <w:unhideWhenUsed/>
+    <w:rsid w:val="00585280"/>
+    <w:rPr>
+      <w:color w:val="954F72" w:themeColor="followedHyperlink"/>
+      <w:u w:val="single"/>
+    </w:rPr>
+  </w:style>
 </w:styles>
 </file>
 
@@ -7848,7 +8044,9 @@
   </w:compat>
   <w:rsids>
     <w:rsidRoot w:val="00DD36BD"/>
+    <w:rsid w:val="00A21F3F"/>
     <w:rsid w:val="00DD36BD"/>
+    <w:rsid w:val="00E24D0F"/>
   </w:rsids>
   <m:mathPr>
     <m:mathFont m:val="Cambria Math"/>
@@ -8297,46 +8495,6 @@
     <w:semiHidden/>
     <w:unhideWhenUsed/>
   </w:style>
-  <w:style w:type="paragraph" w:customStyle="1" w:styleId="85FEC0B255CF49C1BF87CDAFFC5F60F5">
-    <w:name w:val="85FEC0B255CF49C1BF87CDAFFC5F60F5"/>
-    <w:rsid w:val="00DD36BD"/>
-  </w:style>
-  <w:style w:type="paragraph" w:customStyle="1" w:styleId="E1647EF0B4E04F1A85F3284301B72496">
-    <w:name w:val="E1647EF0B4E04F1A85F3284301B72496"/>
-    <w:rsid w:val="00DD36BD"/>
-  </w:style>
-  <w:style w:type="paragraph" w:customStyle="1" w:styleId="7F70DD8AA04749D2B715370D5E901DC4">
-    <w:name w:val="7F70DD8AA04749D2B715370D5E901DC4"/>
-    <w:rsid w:val="00DD36BD"/>
-  </w:style>
-  <w:style w:type="paragraph" w:customStyle="1" w:styleId="85EF1007F5BC4FD09AAB5F44E9C339DF">
-    <w:name w:val="85EF1007F5BC4FD09AAB5F44E9C339DF"/>
-    <w:rsid w:val="00DD36BD"/>
-  </w:style>
-  <w:style w:type="paragraph" w:customStyle="1" w:styleId="34D046A82B1A4445BC9E90CF087550C6">
-    <w:name w:val="34D046A82B1A4445BC9E90CF087550C6"/>
-    <w:rsid w:val="00DD36BD"/>
-  </w:style>
-  <w:style w:type="paragraph" w:customStyle="1" w:styleId="D5C659CE113944D7925995D0B40F6B7D">
-    <w:name w:val="D5C659CE113944D7925995D0B40F6B7D"/>
-    <w:rsid w:val="00DD36BD"/>
-  </w:style>
-  <w:style w:type="paragraph" w:customStyle="1" w:styleId="91D950107BB14575AD9485AD1B004D6D">
-    <w:name w:val="91D950107BB14575AD9485AD1B004D6D"/>
-    <w:rsid w:val="00DD36BD"/>
-  </w:style>
-  <w:style w:type="paragraph" w:customStyle="1" w:styleId="22E2E49FCAA147EEB62460DABA2F87D2">
-    <w:name w:val="22E2E49FCAA147EEB62460DABA2F87D2"/>
-    <w:rsid w:val="00DD36BD"/>
-  </w:style>
-  <w:style w:type="paragraph" w:customStyle="1" w:styleId="22A18D583EC64FDD96282057F6BCDE15">
-    <w:name w:val="22A18D583EC64FDD96282057F6BCDE15"/>
-    <w:rsid w:val="00DD36BD"/>
-  </w:style>
-  <w:style w:type="paragraph" w:customStyle="1" w:styleId="4F31DC64D4C344589C63B3E92C8490C8">
-    <w:name w:val="4F31DC64D4C344589C63B3E92C8490C8"/>
-    <w:rsid w:val="00DD36BD"/>
-  </w:style>
   <w:style w:type="paragraph" w:customStyle="1" w:styleId="C4D0FD9DDC3944B3B1B3B7FCDBAC26BC">
     <w:name w:val="C4D0FD9DDC3944B3B1B3B7FCDBAC26BC"/>
     <w:rsid w:val="00DD36BD"/>
@@ -8634,12 +8792,7 @@
 </file>
 
 <file path=customXml/item3.xml><?xml version="1.0" encoding="utf-8"?>
-<?mso-contentType ?>
-<FormTemplates xmlns="http://schemas.microsoft.com/sharepoint/v3/contenttype/forms">
-  <Display>DocumentLibraryForm</Display>
-  <Edit>DocumentLibraryForm</Edit>
-  <New>DocumentLibraryForm</New>
-</FormTemplates>
+<b:Sources xmlns:b="http://schemas.openxmlformats.org/officeDocument/2006/bibliography" xmlns="http://schemas.openxmlformats.org/officeDocument/2006/bibliography" SelectedStyle="\APASixthEditionOfficeOnline.xsl" StyleName="APA" Version="6"/>
 </file>
 
 <file path=customXml/item4.xml><?xml version="1.0" encoding="utf-8"?>
@@ -8815,7 +8968,12 @@
 </file>
 
 <file path=customXml/item5.xml><?xml version="1.0" encoding="utf-8"?>
-<b:Sources xmlns:b="http://schemas.openxmlformats.org/officeDocument/2006/bibliography" xmlns="http://schemas.openxmlformats.org/officeDocument/2006/bibliography" SelectedStyle="\APASixthEditionOfficeOnline.xsl" StyleName="APA" Version="6"/>
+<?mso-contentType ?>
+<FormTemplates xmlns="http://schemas.microsoft.com/sharepoint/v3/contenttype/forms">
+  <Display>DocumentLibraryForm</Display>
+  <Edit>DocumentLibraryForm</Edit>
+  <New>DocumentLibraryForm</New>
+</FormTemplates>
 </file>
 
 <file path=customXml/itemProps1.xml><?xml version="1.0" encoding="utf-8"?>
@@ -8829,23 +8987,16 @@
 <file path=customXml/itemProps2.xml><?xml version="1.0" encoding="utf-8"?>
 <ds:datastoreItem xmlns:ds="http://schemas.openxmlformats.org/officeDocument/2006/customXml" ds:itemID="{FA22C6AC-A644-40FD-88E6-889F645EFE1F}">
   <ds:schemaRefs>
+    <ds:schemaRef ds:uri="http://schemas.microsoft.com/office/2006/metadata/properties"/>
     <ds:schemaRef ds:uri="http://schemas.microsoft.com/office/infopath/2007/PartnerControls"/>
-    <ds:schemaRef ds:uri="bddde791-c839-48d1-896c-e53f9f20f5b5"/>
-    <ds:schemaRef ds:uri="http://www.w3.org/XML/1998/namespace"/>
-    <ds:schemaRef ds:uri="http://schemas.microsoft.com/office/2006/documentManagement/types"/>
-    <ds:schemaRef ds:uri="http://purl.org/dc/dcmitype/"/>
-    <ds:schemaRef ds:uri="http://purl.org/dc/terms/"/>
-    <ds:schemaRef ds:uri="http://purl.org/dc/elements/1.1/"/>
-    <ds:schemaRef ds:uri="http://schemas.openxmlformats.org/package/2006/metadata/core-properties"/>
-    <ds:schemaRef ds:uri="http://schemas.microsoft.com/office/2006/metadata/properties"/>
   </ds:schemaRefs>
 </ds:datastoreItem>
 </file>
 
 <file path=customXml/itemProps3.xml><?xml version="1.0" encoding="utf-8"?>
-<ds:datastoreItem xmlns:ds="http://schemas.openxmlformats.org/officeDocument/2006/customXml" ds:itemID="{752F0B47-DB54-4014-8542-0B62768A8711}">
+<ds:datastoreItem xmlns:ds="http://schemas.openxmlformats.org/officeDocument/2006/customXml" ds:itemID="{5B3C5B9F-CD1F-468A-88DA-D4246C06213D}">
   <ds:schemaRefs>
-    <ds:schemaRef ds:uri="http://schemas.microsoft.com/sharepoint/v3/contenttype/forms"/>
+    <ds:schemaRef ds:uri="http://schemas.openxmlformats.org/officeDocument/2006/bibliography"/>
   </ds:schemaRefs>
 </ds:datastoreItem>
 </file>
@@ -8869,9 +9020,9 @@
 </file>
 
 <file path=customXml/itemProps5.xml><?xml version="1.0" encoding="utf-8"?>
-<ds:datastoreItem xmlns:ds="http://schemas.openxmlformats.org/officeDocument/2006/customXml" ds:itemID="{5B3C5B9F-CD1F-468A-88DA-D4246C06213D}">
+<ds:datastoreItem xmlns:ds="http://schemas.openxmlformats.org/officeDocument/2006/customXml" ds:itemID="{752F0B47-DB54-4014-8542-0B62768A8711}">
   <ds:schemaRefs>
-    <ds:schemaRef ds:uri="http://schemas.openxmlformats.org/officeDocument/2006/bibliography"/>
+    <ds:schemaRef ds:uri="http://schemas.microsoft.com/sharepoint/v3/contenttype/forms"/>
   </ds:schemaRefs>
 </ds:datastoreItem>
 </file>
</xml_diff>